<commit_message>
done tanan except sa status
</commit_message>
<xml_diff>
--- a/temp_single_bill/bill_0.docx
+++ b/temp_single_bill/bill_0.docx
@@ -46,7 +46,7 @@
           </w:tcPr>
           <w:p>
             <w:r>
-              <w:t>Budots, Burakdat</w:t>
+              <w:t>Mio, Kent</w:t>
             </w:r>
           </w:p>
         </w:tc>
@@ -56,7 +56,7 @@
           </w:tcPr>
           <w:p>
             <w:r>
-              <w:t>Cebu Doc</w:t>
+              <w:t>Casay</w:t>
             </w:r>
           </w:p>
         </w:tc>
@@ -68,7 +68,7 @@
           </w:tcPr>
           <w:p>
             <w:r>
-              <w:t>Account No. : 00023</w:t>
+              <w:t>Account No. : 00021</w:t>
             </w:r>
           </w:p>
         </w:tc>
@@ -78,7 +78,7 @@
           </w:tcPr>
           <w:p>
             <w:r>
-              <w:t>Bill No. 00013</w:t>
+              <w:t>Bill No. 00017</w:t>
             </w:r>
           </w:p>
         </w:tc>
@@ -236,7 +236,7 @@
           </w:tcPr>
           <w:p>
             <w:r>
-              <w:t>234.0</w:t>
+              <w:t>324.0</w:t>
             </w:r>
           </w:p>
         </w:tc>
@@ -246,7 +246,7 @@
           </w:tcPr>
           <w:p>
             <w:r>
-              <w:t>345.0</w:t>
+              <w:t>435.0</w:t>
             </w:r>
           </w:p>
         </w:tc>
@@ -1122,7 +1122,7 @@
           </w:tcPr>
           <w:p>
             <w:r>
-              <w:t>Budots, Burakdat</w:t>
+              <w:t>Mio, Kent</w:t>
             </w:r>
           </w:p>
         </w:tc>
@@ -1132,7 +1132,7 @@
           </w:tcPr>
           <w:p>
             <w:r>
-              <w:t>Cebu Doc</w:t>
+              <w:t>Casay</w:t>
             </w:r>
           </w:p>
         </w:tc>
@@ -1144,7 +1144,7 @@
           </w:tcPr>
           <w:p>
             <w:r>
-              <w:t>Account No. : 00023</w:t>
+              <w:t>Account No. : 00021</w:t>
             </w:r>
           </w:p>
         </w:tc>
@@ -1154,7 +1154,7 @@
           </w:tcPr>
           <w:p>
             <w:r>
-              <w:t>Bill No. 00013</w:t>
+              <w:t>Bill No. 00017</w:t>
             </w:r>
           </w:p>
         </w:tc>
@@ -1312,7 +1312,7 @@
           </w:tcPr>
           <w:p>
             <w:r>
-              <w:t>234.0</w:t>
+              <w:t>324.0</w:t>
             </w:r>
           </w:p>
         </w:tc>
@@ -1322,7 +1322,7 @@
           </w:tcPr>
           <w:p>
             <w:r>
-              <w:t>345.0</w:t>
+              <w:t>435.0</w:t>
             </w:r>
           </w:p>
         </w:tc>

</xml_diff>

<commit_message>
humana nako tanan mond pak u
</commit_message>
<xml_diff>
--- a/temp_single_bill/bill_0.docx
+++ b/temp_single_bill/bill_0.docx
@@ -78,7 +78,7 @@
           </w:tcPr>
           <w:p>
             <w:r>
-              <w:t>Bill No. 00017</w:t>
+              <w:t>Bill No. 00018</w:t>
             </w:r>
           </w:p>
         </w:tc>
@@ -108,7 +108,7 @@
           </w:tcPr>
           <w:p>
             <w:r>
-              <w:t>2025-06-19</w:t>
+              <w:t>2025-06-18</w:t>
             </w:r>
           </w:p>
         </w:tc>
@@ -236,7 +236,7 @@
           </w:tcPr>
           <w:p>
             <w:r>
-              <w:t>324.0</w:t>
+              <w:t>435.0</w:t>
             </w:r>
           </w:p>
         </w:tc>
@@ -246,7 +246,7 @@
           </w:tcPr>
           <w:p>
             <w:r>
-              <w:t>435.0</w:t>
+              <w:t>546.0</w:t>
             </w:r>
           </w:p>
         </w:tc>
@@ -1154,7 +1154,7 @@
           </w:tcPr>
           <w:p>
             <w:r>
-              <w:t>Bill No. 00017</w:t>
+              <w:t>Bill No. 00018</w:t>
             </w:r>
           </w:p>
         </w:tc>
@@ -1184,7 +1184,7 @@
           </w:tcPr>
           <w:p>
             <w:r>
-              <w:t>2025-06-19</w:t>
+              <w:t>2025-06-18</w:t>
             </w:r>
           </w:p>
         </w:tc>
@@ -1312,7 +1312,7 @@
           </w:tcPr>
           <w:p>
             <w:r>
-              <w:t>324.0</w:t>
+              <w:t>435.0</w:t>
             </w:r>
           </w:p>
         </w:tc>
@@ -1322,7 +1322,7 @@
           </w:tcPr>
           <w:p>
             <w:r>
-              <w:t>435.0</w:t>
+              <w:t>546.0</w:t>
             </w:r>
           </w:p>
         </w:tc>

</xml_diff>